<commit_message>
Update DDU E2020 mini eksamensoplæg.docx
</commit_message>
<xml_diff>
--- a/mini eksamensprojekt/DDU E2020 mini eksamensoplæg.docx
+++ b/mini eksamensprojekt/DDU E2020 mini eksamensoplæg.docx
@@ -78,21 +78,7 @@
         <w:rPr>
           <w:rFonts w:asciiTheme="minorHAnsi" w:hAnsiTheme="minorHAnsi" w:cstheme="minorHAnsi"/>
         </w:rPr>
-        <w:t xml:space="preserve"> hen over </w:t>
-      </w:r>
-      <w:proofErr w:type="spellStart"/>
-      <w:r>
-        <w:rPr>
-          <w:rFonts w:asciiTheme="minorHAnsi" w:hAnsiTheme="minorHAnsi" w:cstheme="minorHAnsi"/>
-        </w:rPr>
-        <w:t>f.eks</w:t>
-      </w:r>
-      <w:proofErr w:type="spellEnd"/>
-      <w:r>
-        <w:rPr>
-          <w:rFonts w:asciiTheme="minorHAnsi" w:hAnsiTheme="minorHAnsi" w:cstheme="minorHAnsi"/>
-        </w:rPr>
-        <w:t xml:space="preserve"> 3 måneder.</w:t>
+        <w:t xml:space="preserve"> hen over f.eks 3 måneder.</w:t>
       </w:r>
       <w:r>
         <w:rPr>
@@ -131,27 +117,11 @@
         </w:rPr>
         <w:t xml:space="preserve">Ideer til fag er fagene i grundforløbet på HCØL. Der må gerne laves en </w:t>
       </w:r>
-      <w:proofErr w:type="spellStart"/>
-      <w:r>
-        <w:rPr>
-          <w:rFonts w:asciiTheme="minorHAnsi" w:hAnsiTheme="minorHAnsi" w:cstheme="minorHAnsi"/>
-        </w:rPr>
-        <w:t>gam</w:t>
-      </w:r>
-      <w:bookmarkStart w:id="0" w:name="_GoBack"/>
-      <w:bookmarkEnd w:id="0"/>
-      <w:r>
-        <w:rPr>
-          <w:rFonts w:asciiTheme="minorHAnsi" w:hAnsiTheme="minorHAnsi" w:cstheme="minorHAnsi"/>
-        </w:rPr>
-        <w:t>ificeret</w:t>
-      </w:r>
-      <w:proofErr w:type="spellEnd"/>
-      <w:r>
-        <w:rPr>
-          <w:rFonts w:asciiTheme="minorHAnsi" w:hAnsiTheme="minorHAnsi" w:cstheme="minorHAnsi"/>
-        </w:rPr>
-        <w:t xml:space="preserve"> udgave, så der er point og belønninger til elever som klarer sig godt. </w:t>
+      <w:r>
+        <w:rPr>
+          <w:rFonts w:asciiTheme="minorHAnsi" w:hAnsiTheme="minorHAnsi" w:cstheme="minorHAnsi"/>
+        </w:rPr>
+        <w:t xml:space="preserve">gamificeret udgave, så der er point og belønninger til elever som klarer sig godt. </w:t>
       </w:r>
     </w:p>
     <w:p>
@@ -191,21 +161,7 @@
         <w:rPr>
           <w:rFonts w:asciiTheme="minorHAnsi" w:hAnsiTheme="minorHAnsi" w:cstheme="minorHAnsi"/>
         </w:rPr>
-        <w:t xml:space="preserve">Der er sat </w:t>
-      </w:r>
-      <w:proofErr w:type="spellStart"/>
-      <w:r>
-        <w:rPr>
-          <w:rFonts w:asciiTheme="minorHAnsi" w:hAnsiTheme="minorHAnsi" w:cstheme="minorHAnsi"/>
-        </w:rPr>
-        <w:t>ca</w:t>
-      </w:r>
-      <w:proofErr w:type="spellEnd"/>
-      <w:r>
-        <w:rPr>
-          <w:rFonts w:asciiTheme="minorHAnsi" w:hAnsiTheme="minorHAnsi" w:cstheme="minorHAnsi"/>
-        </w:rPr>
-        <w:t xml:space="preserve"> </w:t>
+        <w:t xml:space="preserve">Der er sat ca </w:t>
       </w:r>
       <w:r>
         <w:rPr>
@@ -231,25 +187,29 @@
         </w:rPr>
         <w:t xml:space="preserve"> af til opgaven, så det er en stor opgave. </w:t>
       </w:r>
-      <w:commentRangeStart w:id="1"/>
-      <w:r>
-        <w:rPr>
-          <w:rFonts w:asciiTheme="minorHAnsi" w:hAnsiTheme="minorHAnsi" w:cstheme="minorHAnsi"/>
-        </w:rPr>
-        <w:t>Vurderingen af opgaven bliver relevant for årskarakteren, hvis eksamensprojektet går galt af end eller anden grund</w:t>
-      </w:r>
-      <w:commentRangeEnd w:id="1"/>
-      <w:r>
-        <w:rPr>
-          <w:rStyle w:val="Kommentarhenvisning"/>
-        </w:rPr>
-        <w:commentReference w:id="1"/>
-      </w:r>
-      <w:r>
-        <w:rPr>
-          <w:rFonts w:asciiTheme="minorHAnsi" w:hAnsiTheme="minorHAnsi" w:cstheme="minorHAnsi"/>
-        </w:rPr>
-        <w:t xml:space="preserve">.  </w:t>
+      <w:r>
+        <w:rPr>
+          <w:rFonts w:asciiTheme="minorHAnsi" w:hAnsiTheme="minorHAnsi" w:cstheme="minorHAnsi"/>
+        </w:rPr>
+        <w:t xml:space="preserve">Vurderingen af opgaven bliver relevant for årskarakteren, hvis </w:t>
+      </w:r>
+      <w:r>
+        <w:rPr>
+          <w:rFonts w:asciiTheme="minorHAnsi" w:hAnsiTheme="minorHAnsi" w:cstheme="minorHAnsi"/>
+        </w:rPr>
+        <w:t xml:space="preserve">kvaliteten af </w:t>
+      </w:r>
+      <w:r>
+        <w:rPr>
+          <w:rFonts w:asciiTheme="minorHAnsi" w:hAnsiTheme="minorHAnsi" w:cstheme="minorHAnsi"/>
+        </w:rPr>
+        <w:t xml:space="preserve">eksamensprojektet </w:t>
+      </w:r>
+      <w:r>
+        <w:rPr>
+          <w:rFonts w:asciiTheme="minorHAnsi" w:hAnsiTheme="minorHAnsi" w:cstheme="minorHAnsi"/>
+        </w:rPr>
+        <w:t xml:space="preserve">ikke ligner dette projekt. Du kan se denne opgave som en slags sikkerhedsnet for eksamensprojektet. </w:t>
       </w:r>
     </w:p>
     <w:p>
@@ -308,69 +268,19 @@
         <w:rPr>
           <w:rFonts w:asciiTheme="minorHAnsi" w:hAnsiTheme="minorHAnsi" w:cstheme="minorHAnsi"/>
         </w:rPr>
-        <w:t xml:space="preserve">Et system, hvor en lærer kan oprette en klasse med 30 elever, </w:t>
-      </w:r>
-      <w:proofErr w:type="spellStart"/>
-      <w:r>
-        <w:rPr>
-          <w:rFonts w:asciiTheme="minorHAnsi" w:hAnsiTheme="minorHAnsi" w:cstheme="minorHAnsi"/>
-        </w:rPr>
-        <w:t>taste</w:t>
-      </w:r>
-      <w:proofErr w:type="spellEnd"/>
-      <w:r>
-        <w:rPr>
-          <w:rFonts w:asciiTheme="minorHAnsi" w:hAnsiTheme="minorHAnsi" w:cstheme="minorHAnsi"/>
-        </w:rPr>
-        <w:t xml:space="preserve"> opgaver ind i systemet, lave en test af klassen og få en oversigt med elevernes resultater. Forventningen til læreren er almindelige it-kompetencer så </w:t>
-      </w:r>
-      <w:r>
-        <w:rPr>
-          <w:rFonts w:asciiTheme="minorHAnsi" w:hAnsiTheme="minorHAnsi" w:cstheme="minorHAnsi"/>
-        </w:rPr>
-        <w:t xml:space="preserve">I kan forvente at få lister med elevernes navne fra et </w:t>
-      </w:r>
-      <w:proofErr w:type="spellStart"/>
-      <w:r>
-        <w:rPr>
-          <w:rFonts w:asciiTheme="minorHAnsi" w:hAnsiTheme="minorHAnsi" w:cstheme="minorHAnsi"/>
-        </w:rPr>
-        <w:t>excelark</w:t>
-      </w:r>
-      <w:proofErr w:type="spellEnd"/>
-      <w:r>
-        <w:rPr>
-          <w:rFonts w:asciiTheme="minorHAnsi" w:hAnsiTheme="minorHAnsi" w:cstheme="minorHAnsi"/>
-        </w:rPr>
-        <w:t xml:space="preserve"> eller i en </w:t>
-      </w:r>
-      <w:proofErr w:type="spellStart"/>
-      <w:r>
-        <w:rPr>
-          <w:rFonts w:asciiTheme="minorHAnsi" w:hAnsiTheme="minorHAnsi" w:cstheme="minorHAnsi"/>
-        </w:rPr>
-        <w:t>txt</w:t>
-      </w:r>
-      <w:proofErr w:type="spellEnd"/>
-      <w:r>
-        <w:rPr>
-          <w:rFonts w:asciiTheme="minorHAnsi" w:hAnsiTheme="minorHAnsi" w:cstheme="minorHAnsi"/>
-        </w:rPr>
-        <w:t xml:space="preserve">-fil. Det mest oplagte er lister der er genereret i </w:t>
-      </w:r>
-      <w:proofErr w:type="spellStart"/>
-      <w:r>
-        <w:rPr>
-          <w:rFonts w:asciiTheme="minorHAnsi" w:hAnsiTheme="minorHAnsi" w:cstheme="minorHAnsi"/>
-        </w:rPr>
-        <w:t>excel</w:t>
-      </w:r>
-      <w:proofErr w:type="spellEnd"/>
-      <w:r>
-        <w:rPr>
-          <w:rFonts w:asciiTheme="minorHAnsi" w:hAnsiTheme="minorHAnsi" w:cstheme="minorHAnsi"/>
-        </w:rPr>
-        <w:t xml:space="preserve"> fra Lectio. </w:t>
+        <w:t xml:space="preserve">Et system, hvor en lærer kan oprette en klasse med 30 elever, taste opgaver ind i systemet, lave en test af klassen og få en oversigt med elevernes resultater. Forventningen til læreren er almindelige it-kompetencer så </w:t>
+      </w:r>
+      <w:r>
+        <w:rPr>
+          <w:rFonts w:asciiTheme="minorHAnsi" w:hAnsiTheme="minorHAnsi" w:cstheme="minorHAnsi"/>
+        </w:rPr>
+        <w:t xml:space="preserve">I kan forvente at få lister med elevernes navne fra et excelark eller i en txt-fil. Det mest oplagte er lister der er genereret i excel fra Lectio. </w:t>
+      </w:r>
+      <w:r>
+        <w:rPr>
+          <w:rFonts w:asciiTheme="minorHAnsi" w:hAnsiTheme="minorHAnsi" w:cstheme="minorHAnsi"/>
+        </w:rPr>
+        <w:t>Der er en excelfil med data for DDU2, hvor man kan se hvordan det er formateret fra Lectio.</w:t>
       </w:r>
     </w:p>
     <w:p>
@@ -389,54 +299,32 @@
         <w:rPr>
           <w:rFonts w:asciiTheme="minorHAnsi" w:hAnsiTheme="minorHAnsi" w:cstheme="minorHAnsi"/>
         </w:rPr>
-        <w:t xml:space="preserve"> Data tilbage til læreren om resultaterne skal serveres på samme måde som de kom ind</w:t>
-      </w:r>
-    </w:p>
-    <w:p>
-      <w:pPr>
-        <w:rPr>
-          <w:rFonts w:asciiTheme="minorHAnsi" w:hAnsiTheme="minorHAnsi" w:cstheme="minorHAnsi"/>
-        </w:rPr>
-      </w:pPr>
-      <w:r>
-        <w:rPr>
-          <w:rFonts w:asciiTheme="minorHAnsi" w:hAnsiTheme="minorHAnsi" w:cstheme="minorHAnsi"/>
-        </w:rPr>
-        <w:t xml:space="preserve">Login info for eleverne kan i lave efter skabelonen </w:t>
-      </w:r>
-      <w:proofErr w:type="spellStart"/>
-      <w:r>
-        <w:rPr>
-          <w:rFonts w:asciiTheme="minorHAnsi" w:hAnsiTheme="minorHAnsi" w:cstheme="minorHAnsi"/>
-        </w:rPr>
-        <w:t>ffeexxxx</w:t>
-      </w:r>
-      <w:proofErr w:type="spellEnd"/>
-      <w:r>
-        <w:rPr>
-          <w:rFonts w:asciiTheme="minorHAnsi" w:hAnsiTheme="minorHAnsi" w:cstheme="minorHAnsi"/>
-        </w:rPr>
-        <w:t>, hvor f er fornavn, e er efternavn og x er tilfældigt tal mellem</w:t>
-      </w:r>
-      <w:r>
-        <w:rPr>
-          <w:rFonts w:asciiTheme="minorHAnsi" w:hAnsiTheme="minorHAnsi" w:cstheme="minorHAnsi"/>
-        </w:rPr>
-        <w:t xml:space="preserve"> 0-9. Der må ikke være to ens login. Password må i generere til eleverne fra start eller lade dem vælge et når de logger på. Vi vil ikke have at I bruger / skaffer adgang til </w:t>
-      </w:r>
-      <w:proofErr w:type="spellStart"/>
-      <w:r>
-        <w:rPr>
-          <w:rFonts w:asciiTheme="minorHAnsi" w:hAnsiTheme="minorHAnsi" w:cstheme="minorHAnsi"/>
-        </w:rPr>
-        <w:t>UNIlogin</w:t>
-      </w:r>
-      <w:proofErr w:type="spellEnd"/>
-      <w:r>
-        <w:rPr>
-          <w:rFonts w:asciiTheme="minorHAnsi" w:hAnsiTheme="minorHAnsi" w:cstheme="minorHAnsi"/>
-        </w:rPr>
-        <w:t xml:space="preserve"> eller elevernes virkelige logindata på skolen – for det er ulovligt. </w:t>
+        <w:t xml:space="preserve"> Data tilbage til læreren om resultaterne skal serveres på samme måde som de kom</w:t>
+      </w:r>
+      <w:r>
+        <w:rPr>
+          <w:rFonts w:asciiTheme="minorHAnsi" w:hAnsiTheme="minorHAnsi" w:cstheme="minorHAnsi"/>
+        </w:rPr>
+        <w:t xml:space="preserve">mer fra læreren. </w:t>
+      </w:r>
+    </w:p>
+    <w:p>
+      <w:pPr>
+        <w:rPr>
+          <w:rFonts w:asciiTheme="minorHAnsi" w:hAnsiTheme="minorHAnsi" w:cstheme="minorHAnsi"/>
+        </w:rPr>
+      </w:pPr>
+      <w:r>
+        <w:rPr>
+          <w:rFonts w:asciiTheme="minorHAnsi" w:hAnsiTheme="minorHAnsi" w:cstheme="minorHAnsi"/>
+        </w:rPr>
+        <w:t>Login info for eleverne kan i lave efter skabelonen ffeexxxx, hvor f er fornavn, e er efternavn og x er tilfældigt tal mellem</w:t>
+      </w:r>
+      <w:r>
+        <w:rPr>
+          <w:rFonts w:asciiTheme="minorHAnsi" w:hAnsiTheme="minorHAnsi" w:cstheme="minorHAnsi"/>
+        </w:rPr>
+        <w:t xml:space="preserve"> 0-9. Der må ikke være to ens login. Password må i generere til eleverne fra start eller lade dem vælge et når de logger på. Vi vil ikke have at I bruger / skaffer adgang til UNIlogin eller elevernes virkelige logindata på skolen – for det er ulovligt. </w:t>
       </w:r>
     </w:p>
     <w:p>
@@ -451,45 +339,72 @@
         </w:rPr>
         <w:t>Til delafleveringen vil vi se flere løsningsforslag (i skitseform) og et PV-skema som viser hvilket forslag der er valgt</w:t>
       </w:r>
-    </w:p>
-    <w:p>
-      <w:pPr>
-        <w:rPr>
-          <w:rFonts w:asciiTheme="minorHAnsi" w:hAnsiTheme="minorHAnsi" w:cstheme="minorHAnsi"/>
-        </w:rPr>
-      </w:pPr>
-    </w:p>
-    <w:p>
-      <w:pPr>
-        <w:rPr>
-          <w:rFonts w:asciiTheme="minorHAnsi" w:hAnsiTheme="minorHAnsi" w:cstheme="minorHAnsi"/>
-        </w:rPr>
-      </w:pPr>
-      <w:r>
-        <w:rPr>
-          <w:rFonts w:asciiTheme="minorHAnsi" w:hAnsiTheme="minorHAnsi" w:cstheme="minorHAnsi"/>
-        </w:rPr>
+      <w:r>
+        <w:rPr>
+          <w:rFonts w:asciiTheme="minorHAnsi" w:hAnsiTheme="minorHAnsi" w:cstheme="minorHAnsi"/>
+        </w:rPr>
+        <w:t xml:space="preserve">. </w:t>
+      </w:r>
+    </w:p>
+    <w:p>
+      <w:pPr>
+        <w:rPr>
+          <w:rFonts w:asciiTheme="minorHAnsi" w:hAnsiTheme="minorHAnsi" w:cstheme="minorHAnsi"/>
+        </w:rPr>
+      </w:pPr>
+      <w:r>
+        <w:rPr>
+          <w:rFonts w:asciiTheme="minorHAnsi" w:hAnsiTheme="minorHAnsi" w:cstheme="minorHAnsi"/>
+        </w:rPr>
+        <w:t xml:space="preserve">Der er til opgaven udarbejdet nogle videoer som går mere i detaljer med krav og forventninger til </w:t>
+      </w:r>
+      <w:r>
+        <w:rPr>
+          <w:rFonts w:asciiTheme="minorHAnsi" w:hAnsiTheme="minorHAnsi" w:cstheme="minorHAnsi"/>
+        </w:rPr>
+        <w:t xml:space="preserve">opgaven. </w:t>
+      </w:r>
+      <w:bookmarkStart w:id="0" w:name="_GoBack"/>
+      <w:bookmarkEnd w:id="0"/>
+    </w:p>
+    <w:p>
+      <w:pPr>
+        <w:rPr>
+          <w:rFonts w:asciiTheme="minorHAnsi" w:hAnsiTheme="minorHAnsi" w:cstheme="minorHAnsi"/>
+        </w:rPr>
+      </w:pPr>
+    </w:p>
+    <w:p>
+      <w:pPr>
+        <w:rPr>
+          <w:rFonts w:asciiTheme="minorHAnsi" w:hAnsiTheme="minorHAnsi" w:cstheme="minorHAnsi"/>
+        </w:rPr>
+      </w:pPr>
+      <w:r>
+        <w:rPr>
+          <w:rFonts w:asciiTheme="minorHAnsi" w:hAnsiTheme="minorHAnsi" w:cstheme="minorHAnsi"/>
+        </w:rPr>
+        <w:br w:type="page"/>
+      </w:r>
+    </w:p>
+    <w:p>
+      <w:pPr>
+        <w:rPr>
+          <w:rFonts w:asciiTheme="minorHAnsi" w:hAnsiTheme="minorHAnsi" w:cstheme="minorHAnsi"/>
+        </w:rPr>
+      </w:pPr>
+      <w:r>
+        <w:rPr>
+          <w:rFonts w:asciiTheme="minorHAnsi" w:hAnsiTheme="minorHAnsi" w:cstheme="minorHAnsi"/>
+        </w:rPr>
+        <w:lastRenderedPageBreak/>
         <w:t>Opgaverne kan enten være MC</w:t>
       </w:r>
       <w:r>
         <w:rPr>
           <w:rFonts w:asciiTheme="minorHAnsi" w:hAnsiTheme="minorHAnsi" w:cstheme="minorHAnsi"/>
         </w:rPr>
-        <w:t xml:space="preserve"> (multiple </w:t>
-      </w:r>
-      <w:proofErr w:type="spellStart"/>
-      <w:r>
-        <w:rPr>
-          <w:rFonts w:asciiTheme="minorHAnsi" w:hAnsiTheme="minorHAnsi" w:cstheme="minorHAnsi"/>
-        </w:rPr>
-        <w:t>choice</w:t>
-      </w:r>
-      <w:proofErr w:type="spellEnd"/>
-      <w:r>
-        <w:rPr>
-          <w:rFonts w:asciiTheme="minorHAnsi" w:hAnsiTheme="minorHAnsi" w:cstheme="minorHAnsi"/>
-        </w:rPr>
-        <w:t xml:space="preserve">) opgaver med et spørgsmål og min 3, gerne 5, </w:t>
+        <w:t xml:space="preserve"> (multiple choice) opgaver med et spørgsmål og min 3, gerne 5, </w:t>
       </w:r>
       <w:r>
         <w:rPr>
@@ -528,22 +443,7 @@
         <w:rPr>
           <w:rFonts w:asciiTheme="minorHAnsi" w:hAnsiTheme="minorHAnsi" w:cstheme="minorHAnsi"/>
         </w:rPr>
-        <w:lastRenderedPageBreak/>
-        <w:t xml:space="preserve">Angiv </w:t>
-      </w:r>
-      <w:proofErr w:type="gramStart"/>
-      <w:r>
-        <w:rPr>
-          <w:rFonts w:asciiTheme="minorHAnsi" w:hAnsiTheme="minorHAnsi" w:cstheme="minorHAnsi"/>
-        </w:rPr>
-        <w:t>sin(</w:t>
-      </w:r>
-      <w:proofErr w:type="gramEnd"/>
-      <w:r>
-        <w:rPr>
-          <w:rFonts w:asciiTheme="minorHAnsi" w:hAnsiTheme="minorHAnsi" w:cstheme="minorHAnsi"/>
-        </w:rPr>
-        <w:t>60</w:t>
+        <w:t>Angiv sin(60</w:t>
       </w:r>
       <w:r>
         <w:rPr>
@@ -555,21 +455,7 @@
         <w:rPr>
           <w:rFonts w:asciiTheme="minorHAnsi" w:hAnsiTheme="minorHAnsi" w:cstheme="minorHAnsi"/>
         </w:rPr>
-        <w:t xml:space="preserve">) i </w:t>
-      </w:r>
-      <w:proofErr w:type="spellStart"/>
-      <w:r>
-        <w:rPr>
-          <w:rFonts w:asciiTheme="minorHAnsi" w:hAnsiTheme="minorHAnsi" w:cstheme="minorHAnsi"/>
-        </w:rPr>
-        <w:t>radianer</w:t>
-      </w:r>
-      <w:proofErr w:type="spellEnd"/>
-      <w:r>
-        <w:rPr>
-          <w:rFonts w:asciiTheme="minorHAnsi" w:hAnsiTheme="minorHAnsi" w:cstheme="minorHAnsi"/>
-        </w:rPr>
-        <w:t>:</w:t>
+        <w:t>) i radianer:</w:t>
       </w:r>
     </w:p>
     <w:p>
@@ -687,62 +573,20 @@
         <w:rPr>
           <w:rFonts w:asciiTheme="minorHAnsi" w:hAnsiTheme="minorHAnsi" w:cstheme="minorHAnsi"/>
         </w:rPr>
-        <w:t xml:space="preserve">hvad kalder man en </w:t>
-      </w:r>
-      <w:proofErr w:type="spellStart"/>
-      <w:r>
-        <w:rPr>
-          <w:rFonts w:asciiTheme="minorHAnsi" w:hAnsiTheme="minorHAnsi" w:cstheme="minorHAnsi"/>
-        </w:rPr>
-        <w:t>linie</w:t>
-      </w:r>
-      <w:proofErr w:type="spellEnd"/>
-      <w:r>
-        <w:rPr>
-          <w:rFonts w:asciiTheme="minorHAnsi" w:hAnsiTheme="minorHAnsi" w:cstheme="minorHAnsi"/>
-        </w:rPr>
-        <w:t xml:space="preserve">, der rører en cirkel i netop et </w:t>
-      </w:r>
-      <w:proofErr w:type="gramStart"/>
-      <w:r>
-        <w:rPr>
-          <w:rFonts w:asciiTheme="minorHAnsi" w:hAnsiTheme="minorHAnsi" w:cstheme="minorHAnsi"/>
-        </w:rPr>
-        <w:t>punkt ?</w:t>
-      </w:r>
-      <w:proofErr w:type="gramEnd"/>
-      <w:r>
-        <w:rPr>
-          <w:rFonts w:asciiTheme="minorHAnsi" w:hAnsiTheme="minorHAnsi" w:cstheme="minorHAnsi"/>
-        </w:rPr>
-        <w:t xml:space="preserve"> </w:t>
-      </w:r>
-    </w:p>
-    <w:p>
-      <w:pPr>
-        <w:rPr>
-          <w:rFonts w:asciiTheme="minorHAnsi" w:hAnsiTheme="minorHAnsi" w:cstheme="minorHAnsi"/>
-        </w:rPr>
-      </w:pPr>
-      <w:r>
-        <w:rPr>
-          <w:rFonts w:asciiTheme="minorHAnsi" w:hAnsiTheme="minorHAnsi" w:cstheme="minorHAnsi"/>
-        </w:rPr>
-        <w:t xml:space="preserve">(det er en </w:t>
-      </w:r>
-      <w:proofErr w:type="gramStart"/>
-      <w:r>
-        <w:rPr>
-          <w:rFonts w:asciiTheme="minorHAnsi" w:hAnsiTheme="minorHAnsi" w:cstheme="minorHAnsi"/>
-        </w:rPr>
-        <w:t>tangent !</w:t>
-      </w:r>
-      <w:proofErr w:type="gramEnd"/>
-      <w:r>
-        <w:rPr>
-          <w:rFonts w:asciiTheme="minorHAnsi" w:hAnsiTheme="minorHAnsi" w:cstheme="minorHAnsi"/>
-        </w:rPr>
-        <w:t xml:space="preserve">) </w:t>
+        <w:t xml:space="preserve">hvad kalder man en linie, der rører en cirkel i netop et punkt ? </w:t>
+      </w:r>
+    </w:p>
+    <w:p>
+      <w:pPr>
+        <w:rPr>
+          <w:rFonts w:asciiTheme="minorHAnsi" w:hAnsiTheme="minorHAnsi" w:cstheme="minorHAnsi"/>
+        </w:rPr>
+      </w:pPr>
+      <w:r>
+        <w:rPr>
+          <w:rFonts w:asciiTheme="minorHAnsi" w:hAnsiTheme="minorHAnsi" w:cstheme="minorHAnsi"/>
+        </w:rPr>
+        <w:t xml:space="preserve">(det er en tangent !) </w:t>
       </w:r>
     </w:p>
     <w:p>
@@ -973,21 +817,7 @@
         <w:rPr>
           <w:rFonts w:asciiTheme="minorHAnsi" w:hAnsiTheme="minorHAnsi" w:cstheme="minorHAnsi"/>
         </w:rPr>
-        <w:t xml:space="preserve">kan laves i </w:t>
-      </w:r>
-      <w:proofErr w:type="spellStart"/>
-      <w:r>
-        <w:rPr>
-          <w:rFonts w:asciiTheme="minorHAnsi" w:hAnsiTheme="minorHAnsi" w:cstheme="minorHAnsi"/>
-        </w:rPr>
-        <w:t>processing</w:t>
-      </w:r>
-      <w:proofErr w:type="spellEnd"/>
-      <w:r>
-        <w:rPr>
-          <w:rFonts w:asciiTheme="minorHAnsi" w:hAnsiTheme="minorHAnsi" w:cstheme="minorHAnsi"/>
-        </w:rPr>
-        <w:t>, eller efter eget valg med vejleders godkendelse.</w:t>
+        <w:t>kan laves i processing, eller efter eget valg med vejleders godkendelse.</w:t>
       </w:r>
     </w:p>
     <w:p>
@@ -1134,54 +964,6 @@
     </w:sectPr>
   </w:body>
 </w:document>
-</file>
-
-<file path=word/comments.xml><?xml version="1.0" encoding="utf-8"?>
-<w:comments xmlns:wpc="http://schemas.microsoft.com/office/word/2010/wordprocessingCanvas" xmlns:cx="http://schemas.microsoft.com/office/drawing/2014/chartex" xmlns:cx1="http://schemas.microsoft.com/office/drawing/2015/9/8/chartex" xmlns:mc="http://schemas.openxmlformats.org/markup-compatibility/2006" xmlns:o="urn:schemas-microsoft-com:office:office" xmlns:r="http://schemas.openxmlformats.org/officeDocument/2006/relationships" xmlns:m="http://schemas.openxmlformats.org/officeDocument/2006/math" xmlns:v="urn:schemas-microsoft-com:vml" xmlns:wp14="http://schemas.microsoft.com/office/word/2010/wordprocessingDrawing" xmlns:wp="http://schemas.openxmlformats.org/drawingml/2006/wordprocessingDrawing" xmlns:w10="urn:schemas-microsoft-com:office:word" xmlns:w="http://schemas.openxmlformats.org/wordprocessingml/2006/main" xmlns:w14="http://schemas.microsoft.com/office/word/2010/wordml" xmlns:w15="http://schemas.microsoft.com/office/word/2012/wordml" xmlns:w16se="http://schemas.microsoft.com/office/word/2015/wordml/symex" xmlns:wpg="http://schemas.microsoft.com/office/word/2010/wordprocessingGroup" xmlns:wpi="http://schemas.microsoft.com/office/word/2010/wordprocessingInk" xmlns:wne="http://schemas.microsoft.com/office/word/2006/wordml" xmlns:wps="http://schemas.microsoft.com/office/word/2010/wordprocessingShape" mc:Ignorable="w14 w15 w16se wp14">
-  <w:comment w:id="1" w:author="John Gerhard Jensen" w:date="2020-10-14T11:25:00Z" w:initials="JGJ">
-    <w:p>
-      <w:pPr>
-        <w:pStyle w:val="Kommentartekst"/>
-      </w:pPr>
-      <w:r>
-        <w:rPr>
-          <w:rStyle w:val="Kommentarhenvisning"/>
-        </w:rPr>
-        <w:annotationRef/>
-      </w:r>
-      <w:r>
-        <w:t xml:space="preserve">Skal vi have denne formulering </w:t>
-      </w:r>
-      <w:proofErr w:type="gramStart"/>
-      <w:r>
-        <w:t>med ?</w:t>
-      </w:r>
-      <w:proofErr w:type="gramEnd"/>
-      <w:r>
-        <w:t xml:space="preserve"> </w:t>
-      </w:r>
-    </w:p>
-    <w:p>
-      <w:pPr>
-        <w:pStyle w:val="Kommentartekst"/>
-      </w:pPr>
-    </w:p>
-    <w:p>
-      <w:pPr>
-        <w:pStyle w:val="Kommentartekst"/>
-      </w:pPr>
-      <w:r>
-        <w:t xml:space="preserve">Jeg vil gerne have den som sikkerhedsnet, men ikke acceptere at der så ikke kommer noget eksamensprojekt. </w:t>
-      </w:r>
-    </w:p>
-  </w:comment>
-</w:comments>
-</file>
-
-<file path=word/commentsExtended.xml><?xml version="1.0" encoding="utf-8"?>
-<w15:commentsEx xmlns:wpc="http://schemas.microsoft.com/office/word/2010/wordprocessingCanvas" xmlns:cx="http://schemas.microsoft.com/office/drawing/2014/chartex" xmlns:cx1="http://schemas.microsoft.com/office/drawing/2015/9/8/chartex" xmlns:mc="http://schemas.openxmlformats.org/markup-compatibility/2006" xmlns:o="urn:schemas-microsoft-com:office:office" xmlns:r="http://schemas.openxmlformats.org/officeDocument/2006/relationships" xmlns:m="http://schemas.openxmlformats.org/officeDocument/2006/math" xmlns:v="urn:schemas-microsoft-com:vml" xmlns:wp14="http://schemas.microsoft.com/office/word/2010/wordprocessingDrawing" xmlns:wp="http://schemas.openxmlformats.org/drawingml/2006/wordprocessingDrawing" xmlns:w10="urn:schemas-microsoft-com:office:word" xmlns:w="http://schemas.openxmlformats.org/wordprocessingml/2006/main" xmlns:w14="http://schemas.microsoft.com/office/word/2010/wordml" xmlns:w15="http://schemas.microsoft.com/office/word/2012/wordml" xmlns:w16se="http://schemas.microsoft.com/office/word/2015/wordml/symex" xmlns:wpg="http://schemas.microsoft.com/office/word/2010/wordprocessingGroup" xmlns:wpi="http://schemas.microsoft.com/office/word/2010/wordprocessingInk" xmlns:wne="http://schemas.microsoft.com/office/word/2006/wordml" xmlns:wps="http://schemas.microsoft.com/office/word/2010/wordprocessingShape" mc:Ignorable="w14 w15 w16se wp14">
-  <w15:commentEx w15:paraId="571177F6" w15:done="0"/>
-</w15:commentsEx>
 </file>
 
 <file path=word/numbering.xml><?xml version="1.0" encoding="utf-8"?>
@@ -1371,14 +1153,6 @@
     <w:abstractNumId w:val="0"/>
   </w:num>
 </w:numbering>
-</file>
-
-<file path=word/people.xml><?xml version="1.0" encoding="utf-8"?>
-<w15:people xmlns:wpc="http://schemas.microsoft.com/office/word/2010/wordprocessingCanvas" xmlns:cx="http://schemas.microsoft.com/office/drawing/2014/chartex" xmlns:cx1="http://schemas.microsoft.com/office/drawing/2015/9/8/chartex" xmlns:mc="http://schemas.openxmlformats.org/markup-compatibility/2006" xmlns:o="urn:schemas-microsoft-com:office:office" xmlns:r="http://schemas.openxmlformats.org/officeDocument/2006/relationships" xmlns:m="http://schemas.openxmlformats.org/officeDocument/2006/math" xmlns:v="urn:schemas-microsoft-com:vml" xmlns:wp14="http://schemas.microsoft.com/office/word/2010/wordprocessingDrawing" xmlns:wp="http://schemas.openxmlformats.org/drawingml/2006/wordprocessingDrawing" xmlns:w10="urn:schemas-microsoft-com:office:word" xmlns:w="http://schemas.openxmlformats.org/wordprocessingml/2006/main" xmlns:w14="http://schemas.microsoft.com/office/word/2010/wordml" xmlns:w15="http://schemas.microsoft.com/office/word/2012/wordml" xmlns:w16se="http://schemas.microsoft.com/office/word/2015/wordml/symex" xmlns:wpg="http://schemas.microsoft.com/office/word/2010/wordprocessingGroup" xmlns:wpi="http://schemas.microsoft.com/office/word/2010/wordprocessingInk" xmlns:wne="http://schemas.microsoft.com/office/word/2006/wordml" xmlns:wps="http://schemas.microsoft.com/office/word/2010/wordprocessingShape" mc:Ignorable="w14 w15 w16se wp14">
-  <w15:person w15:author="John Gerhard Jensen">
-    <w15:presenceInfo w15:providerId="AD" w15:userId="S-1-5-21-3897811286-1187586989-3031130911-2361"/>
-  </w15:person>
-</w15:people>
 </file>
 
 <file path=word/styles.xml><?xml version="1.0" encoding="utf-8"?>
@@ -2204,4 +1978,16 @@
     </a:ext>
   </a:extLst>
 </a:theme>
+</file>
+
+<file path=customXml/item1.xml><?xml version="1.0" encoding="utf-8"?>
+<b:Sources xmlns:b="http://schemas.openxmlformats.org/officeDocument/2006/bibliography" xmlns="http://schemas.openxmlformats.org/officeDocument/2006/bibliography" SelectedStyle="\APASixthEditionOfficeOnline.xsl" StyleName="APA" Version="6"/>
+</file>
+
+<file path=customXml/itemProps1.xml><?xml version="1.0" encoding="utf-8"?>
+<ds:datastoreItem xmlns:ds="http://schemas.openxmlformats.org/officeDocument/2006/customXml" ds:itemID="{180C9B3C-FE16-482A-8605-38BD56234086}">
+  <ds:schemaRefs>
+    <ds:schemaRef ds:uri="http://schemas.openxmlformats.org/officeDocument/2006/bibliography"/>
+  </ds:schemaRefs>
+</ds:datastoreItem>
 </file>
</xml_diff>